<commit_message>
update to include github repo link
</commit_message>
<xml_diff>
--- a/HenryAssignment2.docx
+++ b/HenryAssignment2.docx
@@ -42,6 +42,9 @@
     </w:p>
     <w:p>
       <w:r>
+        <w:rPr>
+          <w:noProof/>
+        </w:rPr>
         <w:drawing>
           <wp:inline distT="0" distB="0" distL="0" distR="0" wp14:anchorId="388E1258" wp14:editId="66CFE460">
             <wp:extent cx="5943600" cy="2444115"/>
@@ -86,6 +89,9 @@
     </w:p>
     <w:p>
       <w:r>
+        <w:rPr>
+          <w:noProof/>
+        </w:rPr>
         <w:drawing>
           <wp:inline distT="0" distB="0" distL="0" distR="0" wp14:anchorId="7C981687" wp14:editId="41881C67">
             <wp:extent cx="5943600" cy="2429510"/>
@@ -188,7 +194,16 @@
         <w:t xml:space="preserve"> repo link:</w:t>
       </w:r>
     </w:p>
-    <w:p/>
+    <w:p>
+      <w:hyperlink r:id="rId7" w:history="1">
+        <w:r>
+          <w:rPr>
+            <w:rStyle w:val="Hyperlink"/>
+          </w:rPr>
+          <w:t>https://github.com/AHenryHub/CSC-MS-Assignment2/tree/assignment2-henry</w:t>
+        </w:r>
+      </w:hyperlink>
+    </w:p>
     <w:sectPr>
       <w:pgSz w:w="12240" w:h="15840"/>
       <w:pgMar w:top="1440" w:right="1440" w:bottom="1440" w:left="1440" w:header="720" w:footer="720" w:gutter="0"/>

</xml_diff>

<commit_message>
included github repo link
</commit_message>
<xml_diff>
--- a/HenryAssignment2.docx
+++ b/HenryAssignment2.docx
@@ -42,6 +42,9 @@
     </w:p>
     <w:p>
       <w:r>
+        <w:rPr>
+          <w:noProof/>
+        </w:rPr>
         <w:drawing>
           <wp:inline distT="0" distB="0" distL="0" distR="0" wp14:anchorId="388E1258" wp14:editId="66CFE460">
             <wp:extent cx="5943600" cy="2444115"/>
@@ -86,6 +89,9 @@
     </w:p>
     <w:p>
       <w:r>
+        <w:rPr>
+          <w:noProof/>
+        </w:rPr>
         <w:drawing>
           <wp:inline distT="0" distB="0" distL="0" distR="0" wp14:anchorId="7C981687" wp14:editId="41881C67">
             <wp:extent cx="5943600" cy="2429510"/>
@@ -188,7 +194,16 @@
         <w:t xml:space="preserve"> repo link:</w:t>
       </w:r>
     </w:p>
-    <w:p/>
+    <w:p>
+      <w:hyperlink r:id="rId7" w:history="1">
+        <w:r>
+          <w:rPr>
+            <w:rStyle w:val="Hyperlink"/>
+          </w:rPr>
+          <w:t>https://github.com/AHenryHub/CSC-MS-Assignment2/tree/assignment2-henry</w:t>
+        </w:r>
+      </w:hyperlink>
+    </w:p>
     <w:sectPr>
       <w:pgSz w:w="12240" w:h="15840"/>
       <w:pgMar w:top="1440" w:right="1440" w:bottom="1440" w:left="1440" w:header="720" w:footer="720" w:gutter="0"/>

</xml_diff>